<commit_message>
Add more files to slw stuff
</commit_message>
<xml_diff>
--- a/misc_other/bulk_flattening/Bulk Flattening.docx
+++ b/misc_other/bulk_flattening/Bulk Flattening.docx
@@ -44,7 +44,10 @@
         </w:numPr>
       </w:pPr>
       <w:r>
-        <w:t>Also make sure it is authorized so that the user doesn’t experience the very annoying popups</w:t>
+        <w:t>Also make sure it is authori</w:t>
+      </w:r>
+      <w:r>
+        <w:t>zed</w:t>
       </w:r>
     </w:p>
     <w:p>
@@ -91,6 +94,8 @@
           <w:numId w:val="3"/>
         </w:numPr>
       </w:pPr>
+      <w:bookmarkStart w:id="0" w:name="_GoBack"/>
+      <w:bookmarkEnd w:id="0"/>
       <w:r>
         <w:t xml:space="preserve">Replace the default </w:t>
       </w:r>
@@ -244,15 +249,7 @@
         <w:spacing w:after="0"/>
       </w:pPr>
       <w:r>
-        <w:t xml:space="preserve">Initial </w:t>
-      </w:r>
-      <w:proofErr w:type="spellStart"/>
-      <w:r>
-        <w:t>Dir</w:t>
-      </w:r>
-      <w:proofErr w:type="spellEnd"/>
-      <w:r>
-        <w:t>=</w:t>
+        <w:t>Initial Dir=</w:t>
       </w:r>
     </w:p>
     <w:p>
@@ -513,8 +510,6 @@
       <w:r>
         <w:t xml:space="preserve"> Instructions</w:t>
       </w:r>
-      <w:bookmarkStart w:id="0" w:name="_GoBack"/>
-      <w:bookmarkEnd w:id="0"/>
     </w:p>
     <w:p>
       <w:pPr>
@@ -979,7 +974,7 @@
 
 <file path=word/numbering.xml><?xml version="1.0" encoding="utf-8"?>
 <w:numbering xmlns:wpc="http://schemas.microsoft.com/office/word/2010/wordprocessingCanvas" xmlns:mc="http://schemas.openxmlformats.org/markup-compatibility/2006" xmlns:o="urn:schemas-microsoft-com:office:office" xmlns:r="http://schemas.openxmlformats.org/officeDocument/2006/relationships" xmlns:m="http://schemas.openxmlformats.org/officeDocument/2006/math" xmlns:v="urn:schemas-microsoft-com:vml" xmlns:wp14="http://schemas.microsoft.com/office/word/2010/wordprocessingDrawing" xmlns:wp="http://schemas.openxmlformats.org/drawingml/2006/wordprocessingDrawing" xmlns:w10="urn:schemas-microsoft-com:office:word" xmlns:w="http://schemas.openxmlformats.org/wordprocessingml/2006/main" xmlns:w14="http://schemas.microsoft.com/office/word/2010/wordml" xmlns:w15="http://schemas.microsoft.com/office/word/2012/wordml" xmlns:wpg="http://schemas.microsoft.com/office/word/2010/wordprocessingGroup" xmlns:wpi="http://schemas.microsoft.com/office/word/2010/wordprocessingInk" xmlns:wne="http://schemas.microsoft.com/office/word/2006/wordml" xmlns:wps="http://schemas.microsoft.com/office/word/2010/wordprocessingShape" mc:Ignorable="w14 w15 wp14">
-  <w:abstractNum w:abstractNumId="0">
+  <w:abstractNum w:abstractNumId="0" w15:restartNumberingAfterBreak="0">
     <w:nsid w:val="19D36AEE"/>
     <w:multiLevelType w:val="hybridMultilevel"/>
     <w:tmpl w:val="008E888E"/>
@@ -1065,7 +1060,7 @@
       </w:pPr>
     </w:lvl>
   </w:abstractNum>
-  <w:abstractNum w:abstractNumId="1">
+  <w:abstractNum w:abstractNumId="1" w15:restartNumberingAfterBreak="0">
     <w:nsid w:val="1FB179E6"/>
     <w:multiLevelType w:val="hybridMultilevel"/>
     <w:tmpl w:val="616CE928"/>
@@ -1151,7 +1146,7 @@
       </w:pPr>
     </w:lvl>
   </w:abstractNum>
-  <w:abstractNum w:abstractNumId="2">
+  <w:abstractNum w:abstractNumId="2" w15:restartNumberingAfterBreak="0">
     <w:nsid w:val="259B6926"/>
     <w:multiLevelType w:val="hybridMultilevel"/>
     <w:tmpl w:val="3B78C140"/>
@@ -1264,7 +1259,7 @@
       </w:rPr>
     </w:lvl>
   </w:abstractNum>
-  <w:abstractNum w:abstractNumId="3">
+  <w:abstractNum w:abstractNumId="3" w15:restartNumberingAfterBreak="0">
     <w:nsid w:val="26496655"/>
     <w:multiLevelType w:val="hybridMultilevel"/>
     <w:tmpl w:val="43BC0364"/>
@@ -1350,7 +1345,7 @@
       </w:pPr>
     </w:lvl>
   </w:abstractNum>
-  <w:abstractNum w:abstractNumId="4">
+  <w:abstractNum w:abstractNumId="4" w15:restartNumberingAfterBreak="0">
     <w:nsid w:val="6C87578F"/>
     <w:multiLevelType w:val="hybridMultilevel"/>
     <w:tmpl w:val="95C67892"/>
@@ -1436,7 +1431,7 @@
       </w:pPr>
     </w:lvl>
   </w:abstractNum>
-  <w:abstractNum w:abstractNumId="5">
+  <w:abstractNum w:abstractNumId="5" w15:restartNumberingAfterBreak="0">
     <w:nsid w:val="74790F88"/>
     <w:multiLevelType w:val="hybridMultilevel"/>
     <w:tmpl w:val="4C1E9D0C"/>

</xml_diff>